<commit_message>
More Final Submission Updates
Tweaked some organization as well as the weekly project report
</commit_message>
<xml_diff>
--- a/Project Artifacts/Project Status Report Week 4.docx
+++ b/Project Artifacts/Project Status Report Week 4.docx
@@ -607,7 +607,7 @@
                     <w:rPr>
                       <w:i/>
                     </w:rPr>
-                    <w:t xml:space="preserve">Journal Menu </w:t>
+                    <w:t>Project Presentation</w:t>
                   </w:r>
                 </w:p>
               </w:tc>
@@ -643,7 +643,7 @@
                     <w:rPr>
                       <w:i/>
                     </w:rPr>
-                    <w:t>20</w:t>
+                    <w:t>2</w:t>
                   </w:r>
                 </w:p>
               </w:tc>
@@ -681,7 +681,7 @@
                     <w:rPr>
                       <w:i/>
                     </w:rPr>
-                    <w:t>Timeline Menu</w:t>
+                    <w:t>Functional Demonstration</w:t>
                   </w:r>
                 </w:p>
               </w:tc>
@@ -717,7 +717,7 @@
                     <w:rPr>
                       <w:i/>
                     </w:rPr>
-                    <w:t>20</w:t>
+                    <w:t>1</w:t>
                   </w:r>
                 </w:p>
               </w:tc>
@@ -755,7 +755,7 @@
                     <w:rPr>
                       <w:i/>
                     </w:rPr>
-                    <w:t>Affirmations Menu</w:t>
+                    <w:t>Project Documentation</w:t>
                   </w:r>
                 </w:p>
               </w:tc>
@@ -791,7 +791,7 @@
                     <w:rPr>
                       <w:i/>
                     </w:rPr>
-                    <w:t>20</w:t>
+                    <w:t>1</w:t>
                   </w:r>
                 </w:p>
               </w:tc>
@@ -825,12 +825,6 @@
                       <w:i/>
                     </w:rPr>
                   </w:pPr>
-                  <w:r>
-                    <w:rPr>
-                      <w:i/>
-                    </w:rPr>
-                    <w:t>Notification Functionality</w:t>
-                  </w:r>
                 </w:p>
               </w:tc>
               <w:tc>
@@ -843,12 +837,6 @@
                       <w:i/>
                     </w:rPr>
                   </w:pPr>
-                  <w:r>
-                    <w:rPr>
-                      <w:i/>
-                    </w:rPr>
-                    <w:t>Kurt</w:t>
-                  </w:r>
                 </w:p>
               </w:tc>
               <w:tc>
@@ -861,12 +849,6 @@
                       <w:i/>
                     </w:rPr>
                   </w:pPr>
-                  <w:r>
-                    <w:rPr>
-                      <w:i/>
-                    </w:rPr>
-                    <w:t>20</w:t>
-                  </w:r>
                 </w:p>
               </w:tc>
               <w:tc>
@@ -879,12 +861,6 @@
                       <w:i/>
                     </w:rPr>
                   </w:pPr>
-                  <w:r>
-                    <w:rPr>
-                      <w:i/>
-                    </w:rPr>
-                    <w:t>10</w:t>
-                  </w:r>
                 </w:p>
               </w:tc>
             </w:tr>
@@ -2414,12 +2390,12 @@
 </file>
 
 <file path=customXml/item1.xml><?xml version="1.0" encoding="utf-8"?>
-<?mso-contentType ?>
-<FormTemplates xmlns="http://schemas.microsoft.com/sharepoint/v3/contenttype/forms">
-  <Display>DocumentLibraryForm</Display>
-  <Edit>DocumentLibraryForm</Edit>
-  <New>DocumentLibraryForm</New>
-</FormTemplates>
+<p:properties xmlns:p="http://schemas.microsoft.com/office/2006/metadata/properties" xmlns:xsi="http://www.w3.org/2001/XMLSchema-instance" xmlns:pc="http://schemas.microsoft.com/office/infopath/2007/PartnerControls">
+  <documentManagement>
+    <_ip_UnifiedCompliancePolicyUIAction xmlns="http://schemas.microsoft.com/sharepoint/v3" xsi:nil="true"/>
+    <_ip_UnifiedCompliancePolicyProperties xmlns="http://schemas.microsoft.com/sharepoint/v3" xsi:nil="true"/>
+  </documentManagement>
+</p:properties>
 </file>
 
 <file path=customXml/item2.xml><?xml version="1.0" encoding="utf-8"?>
@@ -2657,18 +2633,20 @@
 </file>
 
 <file path=customXml/item3.xml><?xml version="1.0" encoding="utf-8"?>
-<p:properties xmlns:p="http://schemas.microsoft.com/office/2006/metadata/properties" xmlns:xsi="http://www.w3.org/2001/XMLSchema-instance" xmlns:pc="http://schemas.microsoft.com/office/infopath/2007/PartnerControls">
-  <documentManagement>
-    <_ip_UnifiedCompliancePolicyUIAction xmlns="http://schemas.microsoft.com/sharepoint/v3" xsi:nil="true"/>
-    <_ip_UnifiedCompliancePolicyProperties xmlns="http://schemas.microsoft.com/sharepoint/v3" xsi:nil="true"/>
-  </documentManagement>
-</p:properties>
+<?mso-contentType ?>
+<FormTemplates xmlns="http://schemas.microsoft.com/sharepoint/v3/contenttype/forms">
+  <Display>DocumentLibraryForm</Display>
+  <Edit>DocumentLibraryForm</Edit>
+  <New>DocumentLibraryForm</New>
+</FormTemplates>
 </file>
 
 <file path=customXml/itemProps1.xml><?xml version="1.0" encoding="utf-8"?>
-<ds:datastoreItem xmlns:ds="http://schemas.openxmlformats.org/officeDocument/2006/customXml" ds:itemID="{F3E7A204-4E28-4FD8-9765-7B79CE974F1C}">
+<ds:datastoreItem xmlns:ds="http://schemas.openxmlformats.org/officeDocument/2006/customXml" ds:itemID="{D0BC7728-A962-4D64-B2B4-153C919B0C37}">
   <ds:schemaRefs>
-    <ds:schemaRef ds:uri="http://schemas.microsoft.com/sharepoint/v3/contenttype/forms"/>
+    <ds:schemaRef ds:uri="http://schemas.microsoft.com/office/2006/metadata/properties"/>
+    <ds:schemaRef ds:uri="http://schemas.microsoft.com/office/infopath/2007/PartnerControls"/>
+    <ds:schemaRef ds:uri="http://schemas.microsoft.com/sharepoint/v3"/>
   </ds:schemaRefs>
 </ds:datastoreItem>
 </file>
@@ -2694,11 +2672,9 @@
 </file>
 
 <file path=customXml/itemProps3.xml><?xml version="1.0" encoding="utf-8"?>
-<ds:datastoreItem xmlns:ds="http://schemas.openxmlformats.org/officeDocument/2006/customXml" ds:itemID="{D0BC7728-A962-4D64-B2B4-153C919B0C37}">
+<ds:datastoreItem xmlns:ds="http://schemas.openxmlformats.org/officeDocument/2006/customXml" ds:itemID="{F3E7A204-4E28-4FD8-9765-7B79CE974F1C}">
   <ds:schemaRefs>
-    <ds:schemaRef ds:uri="http://schemas.microsoft.com/office/2006/metadata/properties"/>
-    <ds:schemaRef ds:uri="http://schemas.microsoft.com/office/infopath/2007/PartnerControls"/>
-    <ds:schemaRef ds:uri="http://schemas.microsoft.com/sharepoint/v3"/>
+    <ds:schemaRef ds:uri="http://schemas.microsoft.com/sharepoint/v3/contenttype/forms"/>
   </ds:schemaRefs>
 </ds:datastoreItem>
 </file>
</xml_diff>